<commit_message>
mask column is used for mask (remove Mask.Flags)
</commit_message>
<xml_diff>
--- a/implementation.docx
+++ b/implementation.docx
@@ -1707,39 +1707,109 @@
       <w:r>
         <w:t>/create a mapping file…</w:t>
       </w:r>
+    </w:p>
+    <w:p>
+      <w:pPr>
+        <w:ind w:left="360"/>
+      </w:pPr>
+      <w:r>
+        <w:t xml:space="preserve">Make sure options will include non .1, .2, </w:t>
+      </w:r>
+      <w:proofErr w:type="gramStart"/>
+      <w:r>
+        <w:t>.3</w:t>
+      </w:r>
+      <w:proofErr w:type="gramEnd"/>
+    </w:p>
+    <w:p>
+      <w:pPr>
+        <w:ind w:left="360"/>
+      </w:pPr>
+      <w:r>
+        <w:t>But it will be only available in assay overlapping mode</w:t>
+      </w:r>
+    </w:p>
+    <w:p>
+      <w:pPr>
+        <w:ind w:left="360"/>
+      </w:pPr>
+    </w:p>
+    <w:p>
+      <w:pPr>
+        <w:ind w:left="360"/>
+      </w:pPr>
+      <w:r>
+        <w:t xml:space="preserve">Subset </w:t>
+      </w:r>
+      <w:proofErr w:type="spellStart"/>
+      <w:r>
+        <w:t>autofluo</w:t>
+      </w:r>
+      <w:proofErr w:type="spellEnd"/>
+      <w:r>
+        <w:t xml:space="preserve"> pathway</w:t>
+      </w:r>
+      <w:r>
+        <w:t xml:space="preserve"> </w:t>
+      </w:r>
+      <w:proofErr w:type="gramStart"/>
+      <w:r>
+        <w:t>data ;</w:t>
+      </w:r>
+      <w:proofErr w:type="gramEnd"/>
+      <w:r>
+        <w:t xml:space="preserve"> </w:t>
+      </w:r>
+      <w:proofErr w:type="spellStart"/>
+      <w:r>
+        <w:t>lapply</w:t>
+      </w:r>
+      <w:proofErr w:type="spellEnd"/>
+      <w:r>
+        <w:t xml:space="preserve">(1: </w:t>
+      </w:r>
+      <w:proofErr w:type="spellStart"/>
+      <w:r>
+        <w:t>nrow</w:t>
+      </w:r>
+      <w:proofErr w:type="spellEnd"/>
+      <w:r>
+        <w:t>(</w:t>
+      </w:r>
+      <w:proofErr w:type="spellStart"/>
+      <w:r>
+        <w:t>df</w:t>
+      </w:r>
+      <w:proofErr w:type="spellEnd"/>
+      <w:r>
+        <w:t xml:space="preserve">) ; </w:t>
+      </w:r>
+      <w:proofErr w:type="spellStart"/>
+      <w:r>
+        <w:t>foreach</w:t>
+      </w:r>
+      <w:proofErr w:type="spellEnd"/>
+      <w:r>
+        <w:t xml:space="preserve"> Tox21.ID find the relevant </w:t>
+      </w:r>
+      <w:proofErr w:type="spellStart"/>
+      <w:r>
+        <w:t>autofluo</w:t>
+      </w:r>
+      <w:proofErr w:type="spellEnd"/>
+      <w:r>
+        <w:t xml:space="preserve"> data ; edit </w:t>
+      </w:r>
+      <w:proofErr w:type="spellStart"/>
+      <w:r>
+        <w:t>Cmpd</w:t>
+      </w:r>
+      <w:proofErr w:type="spellEnd"/>
+      <w:r>
+        <w:t xml:space="preserve"> library, Tox21AgencyID</w:t>
+      </w:r>
       <w:bookmarkStart w:id="0" w:name="_GoBack"/>
       <w:bookmarkEnd w:id="0"/>
-    </w:p>
-    <w:p>
-      <w:pPr>
-        <w:ind w:left="360"/>
-      </w:pPr>
-      <w:r>
-        <w:t xml:space="preserve">Make sure options will include non .1, .2, </w:t>
-      </w:r>
-      <w:proofErr w:type="gramStart"/>
-      <w:r>
-        <w:t>.3</w:t>
-      </w:r>
-      <w:proofErr w:type="gramEnd"/>
-    </w:p>
-    <w:p>
-      <w:pPr>
-        <w:ind w:left="360"/>
-      </w:pPr>
-      <w:r>
-        <w:t>But it will be only available in assay overlapping mode</w:t>
-      </w:r>
-    </w:p>
-    <w:p>
-      <w:pPr>
-        <w:ind w:left="360"/>
-      </w:pPr>
-    </w:p>
-    <w:p>
-      <w:pPr>
-        <w:ind w:left="360"/>
-      </w:pPr>
     </w:p>
     <w:sectPr>
       <w:pgSz w:w="12240" w:h="15840"/>

</xml_diff>

<commit_message>
add mixed type(overlay compounds; paralle pathways)+ add error bars function
</commit_message>
<xml_diff>
--- a/implementation.docx
+++ b/implementation.docx
@@ -1604,6 +1604,82 @@
         <w:pStyle w:val="Heading1"/>
       </w:pPr>
       <w:r>
+        <w:t>Auto-fluorescence data</w:t>
+      </w:r>
+    </w:p>
+    <w:p>
+      <w:r>
+        <w:t xml:space="preserve">Pathway is set as autofluo_hek293 or autofluo_hepg2 </w:t>
+      </w:r>
+    </w:p>
+    <w:p>
+      <w:r>
+        <w:t>Readout is only [</w:t>
+      </w:r>
+      <w:proofErr w:type="spellStart"/>
+      <w:r>
+        <w:t>cell|medi</w:t>
+      </w:r>
+      <w:proofErr w:type="spellEnd"/>
+      <w:proofErr w:type="gramStart"/>
+      <w:r>
+        <w:t>]_</w:t>
+      </w:r>
+      <w:proofErr w:type="gramEnd"/>
+      <w:r>
+        <w:t>[</w:t>
+      </w:r>
+      <w:proofErr w:type="spellStart"/>
+      <w:r>
+        <w:t>red|blue|green</w:t>
+      </w:r>
+      <w:proofErr w:type="spellEnd"/>
+      <w:r>
+        <w:t xml:space="preserve">] no batch information </w:t>
+      </w:r>
+    </w:p>
+    <w:p>
+      <w:r>
+        <w:t xml:space="preserve">Since there are some new Tox21 IDs are related to the old ones (_1 in the end), I populated the data in </w:t>
+      </w:r>
+      <w:proofErr w:type="spellStart"/>
+      <w:r>
+        <w:t>load_cebs_file</w:t>
+      </w:r>
+      <w:proofErr w:type="spellEnd"/>
+      <w:r>
+        <w:t xml:space="preserve"> by randomly pick one (if more than one) based on the old tox21 ID. Also, I created a new function </w:t>
+      </w:r>
+      <w:proofErr w:type="spellStart"/>
+      <w:r>
+        <w:t>get_relevant_cmpd_</w:t>
+      </w:r>
+      <w:proofErr w:type="gramStart"/>
+      <w:r>
+        <w:t>library</w:t>
+      </w:r>
+      <w:proofErr w:type="spellEnd"/>
+      <w:r>
+        <w:t>(</w:t>
+      </w:r>
+      <w:proofErr w:type="gramEnd"/>
+      <w:r>
+        <w:t>) so that I can modify the Tox21AgencyID and populate data for all the pathways. Also I fixed the mask columns</w:t>
+      </w:r>
+      <w:bookmarkStart w:id="0" w:name="_GoBack"/>
+      <w:bookmarkEnd w:id="0"/>
+    </w:p>
+    <w:p/>
+    <w:p>
+      <w:pPr>
+        <w:pStyle w:val="Heading1"/>
+      </w:pPr>
+    </w:p>
+    <w:p>
+      <w:pPr>
+        <w:pStyle w:val="Heading1"/>
+      </w:pPr>
+      <w:r>
         <w:t>To do:</w:t>
       </w:r>
     </w:p>
@@ -1707,6 +1783,17 @@
       <w:r>
         <w:t>/create a mapping file…</w:t>
       </w:r>
+      <w:r>
+        <w:t xml:space="preserve"> (</w:t>
+      </w:r>
+      <w:proofErr w:type="gramStart"/>
+      <w:r>
+        <w:t>done</w:t>
+      </w:r>
+      <w:proofErr w:type="gramEnd"/>
+      <w:r>
+        <w:t>)</w:t>
+      </w:r>
     </w:p>
     <w:p>
       <w:pPr>
@@ -1717,9 +1804,15 @@
       </w:r>
       <w:proofErr w:type="gramStart"/>
       <w:r>
-        <w:t>.3</w:t>
+        <w:t>.</w:t>
       </w:r>
       <w:proofErr w:type="gramEnd"/>
+      <w:r>
+        <w:t>3</w:t>
+      </w:r>
+      <w:r>
+        <w:t xml:space="preserve"> (done)</w:t>
+      </w:r>
     </w:p>
     <w:p>
       <w:pPr>
@@ -1808,8 +1901,6 @@
       <w:r>
         <w:t xml:space="preserve"> library, Tox21AgencyID</w:t>
       </w:r>
-      <w:bookmarkStart w:id="0" w:name="_GoBack"/>
-      <w:bookmarkEnd w:id="0"/>
     </w:p>
     <w:sectPr>
       <w:pgSz w:w="12240" w:h="15840"/>

</xml_diff>